<commit_message>
updated motion to continue and issues
</commit_message>
<xml_diff>
--- a/docassemble/MOHUDEvictionProject/data/templates/include_signature.docx
+++ b/docassemble/MOHUDEvictionProject/data/templates/include_signature.docx
@@ -1,6 +1,6 @@
 
 <file path=word/document.xml><?xml version="1.0" encoding="utf-8"?>
-<w:document xmlns:wpc="http://schemas.microsoft.com/office/word/2010/wordprocessingCanvas" xmlns:cx="http://schemas.microsoft.com/office/drawing/2014/chartex" xmlns:cx1="http://schemas.microsoft.com/office/drawing/2015/9/8/chartex" xmlns:cx2="http://schemas.microsoft.com/office/drawing/2015/10/21/chartex" xmlns:cx3="http://schemas.microsoft.com/office/drawing/2016/5/9/chartex" xmlns:cx4="http://schemas.microsoft.com/office/drawing/2016/5/10/chartex" xmlns:cx5="http://schemas.microsoft.com/office/drawing/2016/5/11/chartex" xmlns:cx6="http://schemas.microsoft.com/office/drawing/2016/5/12/chartex" xmlns:cx7="http://schemas.microsoft.com/office/drawing/2016/5/13/chartex" xmlns:cx8="http://schemas.microsoft.com/office/drawing/2016/5/14/chartex" xmlns:mc="http://schemas.openxmlformats.org/markup-compatibility/2006" xmlns:aink="http://schemas.microsoft.com/office/drawing/2016/ink" xmlns:am3d="http://schemas.microsoft.com/office/drawing/2017/model3d" xmlns:o="urn:schemas-microsoft-com:office:office" xmlns:r="http://schemas.openxmlformats.org/officeDocument/2006/relationships" xmlns:m="http://schemas.openxmlformats.org/officeDocument/2006/math" xmlns:v="urn:schemas-microsoft-com:vml" xmlns:wp14="http://schemas.microsoft.com/office/word/2010/wordprocessingDrawing" xmlns:wp="http://schemas.openxmlformats.org/drawingml/2006/wordprocessingDrawing" xmlns:w10="urn:schemas-microsoft-com:office:word" xmlns:w="http://schemas.openxmlformats.org/wordprocessingml/2006/main" xmlns:w14="http://schemas.microsoft.com/office/word/2010/wordml" xmlns:w15="http://schemas.microsoft.com/office/word/2012/wordml" xmlns:w16cid="http://schemas.microsoft.com/office/word/2016/wordml/cid" xmlns:w16se="http://schemas.microsoft.com/office/word/2015/wordml/symex" xmlns:wpg="http://schemas.microsoft.com/office/word/2010/wordprocessingGroup" xmlns:wpi="http://schemas.microsoft.com/office/word/2010/wordprocessingInk" xmlns:wne="http://schemas.microsoft.com/office/word/2006/wordml" xmlns:wps="http://schemas.microsoft.com/office/word/2010/wordprocessingShape" mc:Ignorable="w14 w15 w16se w16cid wp14">
+<w:document xmlns:wpc="http://schemas.microsoft.com/office/word/2010/wordprocessingCanvas" xmlns:cx="http://schemas.microsoft.com/office/drawing/2014/chartex" xmlns:cx1="http://schemas.microsoft.com/office/drawing/2015/9/8/chartex" xmlns:cx2="http://schemas.microsoft.com/office/drawing/2015/10/21/chartex" xmlns:cx3="http://schemas.microsoft.com/office/drawing/2016/5/9/chartex" xmlns:cx4="http://schemas.microsoft.com/office/drawing/2016/5/10/chartex" xmlns:cx5="http://schemas.microsoft.com/office/drawing/2016/5/11/chartex" xmlns:cx6="http://schemas.microsoft.com/office/drawing/2016/5/12/chartex" xmlns:cx7="http://schemas.microsoft.com/office/drawing/2016/5/13/chartex" xmlns:cx8="http://schemas.microsoft.com/office/drawing/2016/5/14/chartex" xmlns:mc="http://schemas.openxmlformats.org/markup-compatibility/2006" xmlns:aink="http://schemas.microsoft.com/office/drawing/2016/ink" xmlns:am3d="http://schemas.microsoft.com/office/drawing/2017/model3d" xmlns:o="urn:schemas-microsoft-com:office:office" xmlns:oel="http://schemas.microsoft.com/office/2019/extlst" xmlns:r="http://schemas.openxmlformats.org/officeDocument/2006/relationships" xmlns:m="http://schemas.openxmlformats.org/officeDocument/2006/math" xmlns:v="urn:schemas-microsoft-com:vml" xmlns:wp14="http://schemas.microsoft.com/office/word/2010/wordprocessingDrawing" xmlns:wp="http://schemas.openxmlformats.org/drawingml/2006/wordprocessingDrawing" xmlns:w10="urn:schemas-microsoft-com:office:word" xmlns:w="http://schemas.openxmlformats.org/wordprocessingml/2006/main" xmlns:w14="http://schemas.microsoft.com/office/word/2010/wordml" xmlns:w15="http://schemas.microsoft.com/office/word/2012/wordml" xmlns:w16cex="http://schemas.microsoft.com/office/word/2018/wordml/cex" xmlns:w16cid="http://schemas.microsoft.com/office/word/2016/wordml/cid" xmlns:w16="http://schemas.microsoft.com/office/word/2018/wordml" xmlns:w16sdtdh="http://schemas.microsoft.com/office/word/2020/wordml/sdtdatahash" xmlns:w16se="http://schemas.microsoft.com/office/word/2015/wordml/symex" xmlns:wpg="http://schemas.microsoft.com/office/word/2010/wordprocessingGroup" xmlns:wpi="http://schemas.microsoft.com/office/word/2010/wordprocessingInk" xmlns:wne="http://schemas.microsoft.com/office/word/2006/wordml" xmlns:wps="http://schemas.microsoft.com/office/word/2010/wordprocessingShape" mc:Ignorable="w14 w15 w16se w16cid w16 w16cex w16sdtdh wp14">
   <w:body>
     <w:p>
       <w:pPr>
@@ -34,27 +34,7 @@
           <w:iCs/>
           <w:u w:val="single"/>
         </w:rPr>
-        <w:t>/s</w:t>
-      </w:r>
-      <w:proofErr w:type="gramStart"/>
-      <w:r>
-        <w:rPr>
-          <w:rFonts w:ascii="Garamond" w:hAnsi="Garamond"/>
-          <w:i/>
-          <w:iCs/>
-          <w:u w:val="single"/>
-        </w:rPr>
-        <w:t>/{</w:t>
-      </w:r>
-      <w:proofErr w:type="gramEnd"/>
-      <w:r>
-        <w:rPr>
-          <w:rFonts w:ascii="Garamond" w:hAnsi="Garamond"/>
-          <w:i/>
-          <w:iCs/>
-          <w:u w:val="single"/>
-        </w:rPr>
-        <w:t>{ users }}</w:t>
+        <w:t>/s/{{ users }}</w:t>
       </w:r>
     </w:p>
     <w:p>
@@ -66,19 +46,11 @@
           <w:rFonts w:ascii="Garamond" w:hAnsi="Garamond"/>
         </w:rPr>
       </w:pPr>
-      <w:proofErr w:type="gramStart"/>
       <w:r>
         <w:rPr>
           <w:rFonts w:ascii="Garamond" w:hAnsi="Garamond"/>
         </w:rPr>
-        <w:t>{{ users</w:t>
-      </w:r>
-      <w:proofErr w:type="gramEnd"/>
-      <w:r>
-        <w:rPr>
-          <w:rFonts w:ascii="Garamond" w:hAnsi="Garamond"/>
-        </w:rPr>
-        <w:t xml:space="preserve"> }}</w:t>
+        <w:t>{{ users }}</w:t>
       </w:r>
     </w:p>
     <w:p>
@@ -90,7 +62,6 @@
           <w:rFonts w:ascii="Garamond" w:hAnsi="Garamond"/>
         </w:rPr>
       </w:pPr>
-      <w:proofErr w:type="gramStart"/>
       <w:r>
         <w:rPr>
           <w:rFonts w:ascii="Garamond" w:hAnsi="Garamond"/>
@@ -101,28 +72,7 @@
         <w:rPr>
           <w:rFonts w:ascii="Garamond" w:hAnsi="Garamond"/>
         </w:rPr>
-        <w:t xml:space="preserve"> users</w:t>
-      </w:r>
-      <w:proofErr w:type="gramEnd"/>
-      <w:r>
-        <w:rPr>
-          <w:rFonts w:ascii="Garamond" w:hAnsi="Garamond"/>
-        </w:rPr>
-        <w:t>[0].</w:t>
-      </w:r>
-      <w:proofErr w:type="spellStart"/>
-      <w:r>
-        <w:rPr>
-          <w:rFonts w:ascii="Garamond" w:hAnsi="Garamond"/>
-        </w:rPr>
-        <w:t>address.line_one</w:t>
-      </w:r>
-      <w:proofErr w:type="spellEnd"/>
-      <w:r>
-        <w:rPr>
-          <w:rFonts w:ascii="Garamond" w:hAnsi="Garamond"/>
-        </w:rPr>
-        <w:t xml:space="preserve">() </w:t>
+        <w:t xml:space="preserve"> users[0].address.line_one() </w:t>
       </w:r>
       <w:r>
         <w:rPr>
@@ -140,7 +90,6 @@
           <w:rFonts w:ascii="Garamond" w:hAnsi="Garamond"/>
         </w:rPr>
       </w:pPr>
-      <w:proofErr w:type="gramStart"/>
       <w:r>
         <w:rPr>
           <w:rFonts w:ascii="Garamond" w:hAnsi="Garamond"/>
@@ -157,28 +106,7 @@
         <w:rPr>
           <w:rFonts w:ascii="Garamond" w:hAnsi="Garamond"/>
         </w:rPr>
-        <w:t>users</w:t>
-      </w:r>
-      <w:proofErr w:type="gramEnd"/>
-      <w:r>
-        <w:rPr>
-          <w:rFonts w:ascii="Garamond" w:hAnsi="Garamond"/>
-        </w:rPr>
-        <w:t>[0].</w:t>
-      </w:r>
-      <w:proofErr w:type="spellStart"/>
-      <w:r>
-        <w:rPr>
-          <w:rFonts w:ascii="Garamond" w:hAnsi="Garamond"/>
-        </w:rPr>
-        <w:t>address.line_two</w:t>
-      </w:r>
-      <w:proofErr w:type="spellEnd"/>
-      <w:r>
-        <w:rPr>
-          <w:rFonts w:ascii="Garamond" w:hAnsi="Garamond"/>
-        </w:rPr>
-        <w:t xml:space="preserve">() </w:t>
+        <w:t xml:space="preserve">users[0].address.line_two() </w:t>
       </w:r>
       <w:r>
         <w:rPr>
@@ -196,41 +124,23 @@
           <w:rFonts w:ascii="Garamond" w:hAnsi="Garamond"/>
         </w:rPr>
       </w:pPr>
-      <w:proofErr w:type="gramStart"/>
       <w:r>
         <w:rPr>
           <w:rFonts w:ascii="Garamond" w:hAnsi="Garamond"/>
         </w:rPr>
-        <w:t xml:space="preserve">{{ </w:t>
-      </w:r>
-      <w:proofErr w:type="spellStart"/>
+        <w:t>{{ showifdef("users</w:t>
+      </w:r>
       <w:r>
         <w:rPr>
           <w:rFonts w:ascii="Garamond" w:hAnsi="Garamond"/>
         </w:rPr>
-        <w:t>showifdef</w:t>
-      </w:r>
-      <w:proofErr w:type="spellEnd"/>
-      <w:proofErr w:type="gramEnd"/>
+        <w:t>[0]</w:t>
+      </w:r>
       <w:r>
         <w:rPr>
           <w:rFonts w:ascii="Garamond" w:hAnsi="Garamond"/>
         </w:rPr>
-        <w:t>("</w:t>
-      </w:r>
-      <w:proofErr w:type="spellStart"/>
-      <w:r>
-        <w:rPr>
-          <w:rFonts w:ascii="Garamond" w:hAnsi="Garamond"/>
-        </w:rPr>
-        <w:t>users.email</w:t>
-      </w:r>
-      <w:proofErr w:type="spellEnd"/>
-      <w:r>
-        <w:rPr>
-          <w:rFonts w:ascii="Garamond" w:hAnsi="Garamond"/>
-        </w:rPr>
-        <w:t>") }}</w:t>
+        <w:t>.email") }}</w:t>
       </w:r>
     </w:p>
     <w:p>
@@ -271,22 +181,14 @@
         <w:rPr>
           <w:rFonts w:ascii="Garamond" w:hAnsi="Garamond"/>
         </w:rPr>
-        <w:t xml:space="preserve">{%p if </w:t>
-      </w:r>
-      <w:proofErr w:type="spellStart"/>
+        <w:t>{%p if certificate_of_service</w:t>
+      </w:r>
       <w:r>
         <w:rPr>
           <w:rFonts w:ascii="Garamond" w:hAnsi="Garamond"/>
         </w:rPr>
-        <w:t>certificate_of_service</w:t>
-      </w:r>
-      <w:r>
-        <w:rPr>
-          <w:rFonts w:ascii="Garamond" w:hAnsi="Garamond"/>
-        </w:rPr>
         <w:t>_type</w:t>
       </w:r>
-      <w:proofErr w:type="spellEnd"/>
       <w:r>
         <w:rPr>
           <w:rFonts w:ascii="Garamond" w:hAnsi="Garamond"/>
@@ -404,8 +306,6 @@
               </w:rPr>
               <w:t>_______________</w:t>
             </w:r>
-            <w:bookmarkStart w:id="0" w:name="_GoBack"/>
-            <w:bookmarkEnd w:id="0"/>
             <w:r>
               <w:rPr>
                 <w:rFonts w:ascii="Garamond" w:hAnsi="Garamond"/>
@@ -418,42 +318,24 @@
               </w:rPr>
               <w:t xml:space="preserve">{{ </w:t>
             </w:r>
-            <w:proofErr w:type="spellStart"/>
             <w:r>
               <w:rPr>
                 <w:rStyle w:val="pl-s"/>
               </w:rPr>
-              <w:t>al_service_methods</w:t>
+              <w:t>al_service_methods[</w:t>
             </w:r>
-            <w:proofErr w:type="spellEnd"/>
-            <w:r>
-              <w:rPr>
-                <w:rStyle w:val="pl-s"/>
-              </w:rPr>
-              <w:t>[</w:t>
-            </w:r>
-            <w:proofErr w:type="spellStart"/>
             <w:r>
               <w:rPr>
                 <w:rFonts w:ascii="Garamond" w:hAnsi="Garamond"/>
               </w:rPr>
-              <w:t>other_parties</w:t>
+              <w:t>other_parties[0].</w:t>
             </w:r>
-            <w:proofErr w:type="spellEnd"/>
-            <w:r>
-              <w:rPr>
-                <w:rFonts w:ascii="Garamond" w:hAnsi="Garamond"/>
-              </w:rPr>
-              <w:t>[0].</w:t>
-            </w:r>
-            <w:proofErr w:type="spellStart"/>
             <w:r>
               <w:rPr>
                 <w:rFonts w:ascii="Garamond" w:hAnsi="Garamond"/>
               </w:rPr>
               <w:t>service_method</w:t>
             </w:r>
-            <w:proofErr w:type="spellEnd"/>
             <w:r>
               <w:rPr>
                 <w:rFonts w:ascii="Garamond" w:hAnsi="Garamond"/>
@@ -497,49 +379,7 @@
               <w:rPr>
                 <w:rFonts w:ascii="Garamond" w:hAnsi="Garamond"/>
               </w:rPr>
-              <w:t xml:space="preserve">{%tr if </w:t>
-            </w:r>
-            <w:proofErr w:type="spellStart"/>
-            <w:r>
-              <w:rPr>
-                <w:rFonts w:ascii="Garamond" w:hAnsi="Garamond"/>
-              </w:rPr>
-              <w:t>other_</w:t>
-            </w:r>
-            <w:proofErr w:type="gramStart"/>
-            <w:r>
-              <w:rPr>
-                <w:rFonts w:ascii="Garamond" w:hAnsi="Garamond"/>
-              </w:rPr>
-              <w:t>parties</w:t>
-            </w:r>
-            <w:proofErr w:type="spellEnd"/>
-            <w:r>
-              <w:rPr>
-                <w:rFonts w:ascii="Garamond" w:hAnsi="Garamond"/>
-              </w:rPr>
-              <w:t>[</w:t>
-            </w:r>
-            <w:proofErr w:type="gramEnd"/>
-            <w:r>
-              <w:rPr>
-                <w:rFonts w:ascii="Garamond" w:hAnsi="Garamond"/>
-              </w:rPr>
-              <w:t>0].</w:t>
-            </w:r>
-            <w:proofErr w:type="spellStart"/>
-            <w:r>
-              <w:rPr>
-                <w:rFonts w:ascii="Garamond" w:hAnsi="Garamond"/>
-              </w:rPr>
-              <w:t>service_method</w:t>
-            </w:r>
-            <w:proofErr w:type="spellEnd"/>
-            <w:r>
-              <w:rPr>
-                <w:rFonts w:ascii="Garamond" w:hAnsi="Garamond"/>
-              </w:rPr>
-              <w:t xml:space="preserve"> == “email” %}</w:t>
+              <w:t>{%tr if other_parties[0].service_method == “email” %}</w:t>
             </w:r>
           </w:p>
         </w:tc>
@@ -562,33 +402,11 @@
                 <w:rFonts w:ascii="Garamond" w:hAnsi="Garamond"/>
               </w:rPr>
             </w:pPr>
-            <w:proofErr w:type="gramStart"/>
             <w:r>
               <w:rPr>
                 <w:rFonts w:ascii="Garamond" w:hAnsi="Garamond"/>
               </w:rPr>
-              <w:t xml:space="preserve">{{ </w:t>
-            </w:r>
-            <w:proofErr w:type="spellStart"/>
-            <w:r>
-              <w:rPr>
-                <w:rFonts w:ascii="Garamond" w:hAnsi="Garamond"/>
-              </w:rPr>
-              <w:t>other</w:t>
-            </w:r>
-            <w:proofErr w:type="gramEnd"/>
-            <w:r>
-              <w:rPr>
-                <w:rFonts w:ascii="Garamond" w:hAnsi="Garamond"/>
-              </w:rPr>
-              <w:t>_parties</w:t>
-            </w:r>
-            <w:proofErr w:type="spellEnd"/>
-            <w:r>
-              <w:rPr>
-                <w:rFonts w:ascii="Garamond" w:hAnsi="Garamond"/>
-              </w:rPr>
-              <w:t>[0].email }}</w:t>
+              <w:t>{{ other_parties[0].email }}</w:t>
             </w:r>
           </w:p>
         </w:tc>
@@ -638,28 +456,12 @@
                 <w:rFonts w:ascii="Garamond" w:hAnsi="Garamond"/>
               </w:rPr>
             </w:pPr>
-            <w:proofErr w:type="gramStart"/>
             <w:r>
               <w:rPr>
                 <w:rFonts w:ascii="Garamond" w:hAnsi="Garamond"/>
               </w:rPr>
-              <w:t xml:space="preserve">{{ </w:t>
+              <w:t>{{ other_parties</w:t>
             </w:r>
-            <w:proofErr w:type="spellStart"/>
-            <w:r>
-              <w:rPr>
-                <w:rFonts w:ascii="Garamond" w:hAnsi="Garamond"/>
-              </w:rPr>
-              <w:t>other</w:t>
-            </w:r>
-            <w:proofErr w:type="gramEnd"/>
-            <w:r>
-              <w:rPr>
-                <w:rFonts w:ascii="Garamond" w:hAnsi="Garamond"/>
-              </w:rPr>
-              <w:t>_parties</w:t>
-            </w:r>
-            <w:proofErr w:type="spellEnd"/>
             <w:r>
               <w:rPr>
                 <w:rFonts w:ascii="Garamond" w:hAnsi="Garamond"/>
@@ -672,14 +474,12 @@
               </w:rPr>
               <w:t>.</w:t>
             </w:r>
-            <w:proofErr w:type="spellStart"/>
             <w:r>
               <w:rPr>
                 <w:rFonts w:ascii="Garamond" w:hAnsi="Garamond"/>
               </w:rPr>
               <w:t>service_address.block</w:t>
             </w:r>
-            <w:proofErr w:type="spellEnd"/>
             <w:r>
               <w:rPr>
                 <w:rFonts w:ascii="Garamond" w:hAnsi="Garamond"/>
@@ -861,21 +661,18 @@
         </w:rPr>
         <w:t xml:space="preserve">{%p if </w:t>
       </w:r>
-      <w:proofErr w:type="spellStart"/>
-      <w:r>
-        <w:rPr>
-          <w:rFonts w:ascii="Garamond" w:eastAsia="Times New Roman" w:hAnsi="Garamond" w:cs="Times New Roman"/>
-          <w:color w:val="000000" w:themeColor="text1"/>
-        </w:rPr>
-        <w:t>service_methods</w:t>
-      </w:r>
-      <w:proofErr w:type="spellEnd"/>
-      <w:r>
-        <w:rPr>
-          <w:rFonts w:ascii="Garamond" w:eastAsia="Times New Roman" w:hAnsi="Garamond" w:cs="Times New Roman"/>
-          <w:color w:val="000000" w:themeColor="text1"/>
-        </w:rPr>
-        <w:t>[‘email’] %}</w:t>
+      <w:r>
+        <w:rPr>
+          <w:rFonts w:ascii="Garamond" w:hAnsi="Garamond"/>
+        </w:rPr>
+        <w:t>other_parties[0].</w:t>
+      </w:r>
+      <w:r>
+        <w:rPr>
+          <w:rFonts w:ascii="Garamond" w:eastAsia="Times New Roman" w:hAnsi="Garamond" w:cs="Times New Roman"/>
+          <w:color w:val="000000" w:themeColor="text1"/>
+        </w:rPr>
+        <w:t>service_methods[‘email’] %}</w:t>
       </w:r>
     </w:p>
     <w:p>
@@ -930,21 +727,18 @@
         </w:rPr>
         <w:t xml:space="preserve">{%p if </w:t>
       </w:r>
-      <w:proofErr w:type="spellStart"/>
-      <w:r>
-        <w:rPr>
-          <w:rFonts w:ascii="Garamond" w:eastAsia="Times New Roman" w:hAnsi="Garamond" w:cs="Times New Roman"/>
-          <w:color w:val="000000" w:themeColor="text1"/>
-        </w:rPr>
-        <w:t>service_methods</w:t>
-      </w:r>
-      <w:proofErr w:type="spellEnd"/>
-      <w:r>
-        <w:rPr>
-          <w:rFonts w:ascii="Garamond" w:eastAsia="Times New Roman" w:hAnsi="Garamond" w:cs="Times New Roman"/>
-          <w:color w:val="000000" w:themeColor="text1"/>
-        </w:rPr>
-        <w:t>[‘</w:t>
+      <w:r>
+        <w:rPr>
+          <w:rFonts w:ascii="Garamond" w:hAnsi="Garamond"/>
+        </w:rPr>
+        <w:t>other_parties[0].</w:t>
+      </w:r>
+      <w:r>
+        <w:rPr>
+          <w:rFonts w:ascii="Garamond" w:eastAsia="Times New Roman" w:hAnsi="Garamond" w:cs="Times New Roman"/>
+          <w:color w:val="000000" w:themeColor="text1"/>
+        </w:rPr>
+        <w:t>service_methods[‘</w:t>
       </w:r>
       <w:r>
         <w:rPr>
@@ -1013,21 +807,18 @@
         </w:rPr>
         <w:t xml:space="preserve">{%p if </w:t>
       </w:r>
-      <w:proofErr w:type="spellStart"/>
-      <w:r>
-        <w:rPr>
-          <w:rFonts w:ascii="Garamond" w:eastAsia="Times New Roman" w:hAnsi="Garamond" w:cs="Times New Roman"/>
-          <w:color w:val="000000" w:themeColor="text1"/>
-        </w:rPr>
-        <w:t>service_methods</w:t>
-      </w:r>
-      <w:proofErr w:type="spellEnd"/>
-      <w:r>
-        <w:rPr>
-          <w:rFonts w:ascii="Garamond" w:eastAsia="Times New Roman" w:hAnsi="Garamond" w:cs="Times New Roman"/>
-          <w:color w:val="000000" w:themeColor="text1"/>
-        </w:rPr>
-        <w:t>[‘mail’] %}</w:t>
+      <w:r>
+        <w:rPr>
+          <w:rFonts w:ascii="Garamond" w:hAnsi="Garamond"/>
+        </w:rPr>
+        <w:t>other_parties[0].</w:t>
+      </w:r>
+      <w:r>
+        <w:rPr>
+          <w:rFonts w:ascii="Garamond" w:eastAsia="Times New Roman" w:hAnsi="Garamond" w:cs="Times New Roman"/>
+          <w:color w:val="000000" w:themeColor="text1"/>
+        </w:rPr>
+        <w:t>service_methods[‘mail’] %}</w:t>
       </w:r>
     </w:p>
     <w:p>
@@ -1112,21 +903,18 @@
         </w:rPr>
         <w:t xml:space="preserve">{%p if </w:t>
       </w:r>
-      <w:proofErr w:type="spellStart"/>
-      <w:r>
-        <w:rPr>
-          <w:rFonts w:ascii="Garamond" w:eastAsia="Times New Roman" w:hAnsi="Garamond" w:cs="Times New Roman"/>
-          <w:color w:val="000000" w:themeColor="text1"/>
-        </w:rPr>
-        <w:t>service_methods</w:t>
-      </w:r>
-      <w:proofErr w:type="spellEnd"/>
-      <w:r>
-        <w:rPr>
-          <w:rFonts w:ascii="Garamond" w:eastAsia="Times New Roman" w:hAnsi="Garamond" w:cs="Times New Roman"/>
-          <w:color w:val="000000" w:themeColor="text1"/>
-        </w:rPr>
-        <w:t>[‘fax’] %}</w:t>
+      <w:r>
+        <w:rPr>
+          <w:rFonts w:ascii="Garamond" w:hAnsi="Garamond"/>
+        </w:rPr>
+        <w:t>other_parties[0].</w:t>
+      </w:r>
+      <w:r>
+        <w:rPr>
+          <w:rFonts w:ascii="Garamond" w:eastAsia="Times New Roman" w:hAnsi="Garamond" w:cs="Times New Roman"/>
+          <w:color w:val="000000" w:themeColor="text1"/>
+        </w:rPr>
+        <w:t>service_methods[‘fax’] %}</w:t>
       </w:r>
     </w:p>
     <w:p>
@@ -1181,31 +969,40 @@
         </w:rPr>
         <w:t xml:space="preserve">{%p if </w:t>
       </w:r>
-      <w:proofErr w:type="spellStart"/>
-      <w:r>
-        <w:rPr>
-          <w:rFonts w:ascii="Garamond" w:eastAsia="Times New Roman" w:hAnsi="Garamond" w:cs="Times New Roman"/>
-          <w:color w:val="000000" w:themeColor="text1"/>
-        </w:rPr>
-        <w:t>service_methods</w:t>
-      </w:r>
-      <w:proofErr w:type="spellEnd"/>
-      <w:r>
-        <w:rPr>
-          <w:rFonts w:ascii="Garamond" w:eastAsia="Times New Roman" w:hAnsi="Garamond" w:cs="Times New Roman"/>
-          <w:color w:val="000000" w:themeColor="text1"/>
-        </w:rPr>
-        <w:t>[‘</w:t>
-      </w:r>
-      <w:proofErr w:type="spellStart"/>
-      <w:r>
-        <w:rPr>
-          <w:rFonts w:ascii="Garamond" w:eastAsia="Times New Roman" w:hAnsi="Garamond" w:cs="Times New Roman"/>
-          <w:color w:val="000000" w:themeColor="text1"/>
-        </w:rPr>
-        <w:t>efile</w:t>
-      </w:r>
-      <w:proofErr w:type="spellEnd"/>
+      <w:r>
+        <w:rPr>
+          <w:rFonts w:ascii="Garamond" w:hAnsi="Garamond"/>
+        </w:rPr>
+        <w:t>other_parties[0].</w:t>
+      </w:r>
+      <w:r>
+        <w:rPr>
+          <w:rFonts w:ascii="Garamond" w:eastAsia="Times New Roman" w:hAnsi="Garamond" w:cs="Times New Roman"/>
+          <w:color w:val="000000" w:themeColor="text1"/>
+        </w:rPr>
+        <w:t>service_methods[‘e</w:t>
+      </w:r>
+      <w:r>
+        <w:rPr>
+          <w:rFonts w:ascii="Garamond" w:eastAsia="Times New Roman" w:hAnsi="Garamond" w:cs="Times New Roman"/>
+          <w:color w:val="000000" w:themeColor="text1"/>
+        </w:rPr>
+        <w:t>-</w:t>
+      </w:r>
+      <w:r>
+        <w:rPr>
+          <w:rFonts w:ascii="Garamond" w:eastAsia="Times New Roman" w:hAnsi="Garamond" w:cs="Times New Roman"/>
+          <w:color w:val="000000" w:themeColor="text1"/>
+        </w:rPr>
+        <w:t>fil</w:t>
+      </w:r>
+      <w:r>
+        <w:rPr>
+          <w:rFonts w:ascii="Garamond" w:eastAsia="Times New Roman" w:hAnsi="Garamond" w:cs="Times New Roman"/>
+          <w:color w:val="000000" w:themeColor="text1"/>
+        </w:rPr>
+        <w:t>ing system</w:t>
+      </w:r>
       <w:r>
         <w:rPr>
           <w:rFonts w:ascii="Garamond" w:eastAsia="Times New Roman" w:hAnsi="Garamond" w:cs="Times New Roman"/>
@@ -1388,7 +1185,7 @@
 </file>
 
 <file path=word/endnotes.xml><?xml version="1.0" encoding="utf-8"?>
-<w:endnotes xmlns:wpc="http://schemas.microsoft.com/office/word/2010/wordprocessingCanvas" xmlns:cx="http://schemas.microsoft.com/office/drawing/2014/chartex" xmlns:cx1="http://schemas.microsoft.com/office/drawing/2015/9/8/chartex" xmlns:cx2="http://schemas.microsoft.com/office/drawing/2015/10/21/chartex" xmlns:cx3="http://schemas.microsoft.com/office/drawing/2016/5/9/chartex" xmlns:cx4="http://schemas.microsoft.com/office/drawing/2016/5/10/chartex" xmlns:cx5="http://schemas.microsoft.com/office/drawing/2016/5/11/chartex" xmlns:cx6="http://schemas.microsoft.com/office/drawing/2016/5/12/chartex" xmlns:cx7="http://schemas.microsoft.com/office/drawing/2016/5/13/chartex" xmlns:cx8="http://schemas.microsoft.com/office/drawing/2016/5/14/chartex" xmlns:mc="http://schemas.openxmlformats.org/markup-compatibility/2006" xmlns:aink="http://schemas.microsoft.com/office/drawing/2016/ink" xmlns:am3d="http://schemas.microsoft.com/office/drawing/2017/model3d" xmlns:o="urn:schemas-microsoft-com:office:office" xmlns:r="http://schemas.openxmlformats.org/officeDocument/2006/relationships" xmlns:m="http://schemas.openxmlformats.org/officeDocument/2006/math" xmlns:v="urn:schemas-microsoft-com:vml" xmlns:wp14="http://schemas.microsoft.com/office/word/2010/wordprocessingDrawing" xmlns:wp="http://schemas.openxmlformats.org/drawingml/2006/wordprocessingDrawing" xmlns:w10="urn:schemas-microsoft-com:office:word" xmlns:w="http://schemas.openxmlformats.org/wordprocessingml/2006/main" xmlns:w14="http://schemas.microsoft.com/office/word/2010/wordml" xmlns:w15="http://schemas.microsoft.com/office/word/2012/wordml" xmlns:w16cid="http://schemas.microsoft.com/office/word/2016/wordml/cid" xmlns:w16se="http://schemas.microsoft.com/office/word/2015/wordml/symex" xmlns:wpg="http://schemas.microsoft.com/office/word/2010/wordprocessingGroup" xmlns:wpi="http://schemas.microsoft.com/office/word/2010/wordprocessingInk" xmlns:wne="http://schemas.microsoft.com/office/word/2006/wordml" xmlns:wps="http://schemas.microsoft.com/office/word/2010/wordprocessingShape" mc:Ignorable="w14 w15 w16se w16cid wp14">
+<w:endnotes xmlns:wpc="http://schemas.microsoft.com/office/word/2010/wordprocessingCanvas" xmlns:cx="http://schemas.microsoft.com/office/drawing/2014/chartex" xmlns:cx1="http://schemas.microsoft.com/office/drawing/2015/9/8/chartex" xmlns:cx2="http://schemas.microsoft.com/office/drawing/2015/10/21/chartex" xmlns:cx3="http://schemas.microsoft.com/office/drawing/2016/5/9/chartex" xmlns:cx4="http://schemas.microsoft.com/office/drawing/2016/5/10/chartex" xmlns:cx5="http://schemas.microsoft.com/office/drawing/2016/5/11/chartex" xmlns:cx6="http://schemas.microsoft.com/office/drawing/2016/5/12/chartex" xmlns:cx7="http://schemas.microsoft.com/office/drawing/2016/5/13/chartex" xmlns:cx8="http://schemas.microsoft.com/office/drawing/2016/5/14/chartex" xmlns:mc="http://schemas.openxmlformats.org/markup-compatibility/2006" xmlns:aink="http://schemas.microsoft.com/office/drawing/2016/ink" xmlns:am3d="http://schemas.microsoft.com/office/drawing/2017/model3d" xmlns:o="urn:schemas-microsoft-com:office:office" xmlns:oel="http://schemas.microsoft.com/office/2019/extlst" xmlns:r="http://schemas.openxmlformats.org/officeDocument/2006/relationships" xmlns:m="http://schemas.openxmlformats.org/officeDocument/2006/math" xmlns:v="urn:schemas-microsoft-com:vml" xmlns:wp14="http://schemas.microsoft.com/office/word/2010/wordprocessingDrawing" xmlns:wp="http://schemas.openxmlformats.org/drawingml/2006/wordprocessingDrawing" xmlns:w10="urn:schemas-microsoft-com:office:word" xmlns:w="http://schemas.openxmlformats.org/wordprocessingml/2006/main" xmlns:w14="http://schemas.microsoft.com/office/word/2010/wordml" xmlns:w15="http://schemas.microsoft.com/office/word/2012/wordml" xmlns:w16cex="http://schemas.microsoft.com/office/word/2018/wordml/cex" xmlns:w16cid="http://schemas.microsoft.com/office/word/2016/wordml/cid" xmlns:w16="http://schemas.microsoft.com/office/word/2018/wordml" xmlns:w16sdtdh="http://schemas.microsoft.com/office/word/2020/wordml/sdtdatahash" xmlns:w16se="http://schemas.microsoft.com/office/word/2015/wordml/symex" xmlns:wpg="http://schemas.microsoft.com/office/word/2010/wordprocessingGroup" xmlns:wpi="http://schemas.microsoft.com/office/word/2010/wordprocessingInk" xmlns:wne="http://schemas.microsoft.com/office/word/2006/wordml" xmlns:wps="http://schemas.microsoft.com/office/word/2010/wordprocessingShape" mc:Ignorable="w14 w15 w16se w16cid w16 w16cex w16sdtdh wp14">
   <w:endnote w:type="separator" w:id="-1">
     <w:p>
       <w:r>
@@ -1410,7 +1207,7 @@
 </file>
 
 <file path=word/footer1.xml><?xml version="1.0" encoding="utf-8"?>
-<w:ftr xmlns:wpc="http://schemas.microsoft.com/office/word/2010/wordprocessingCanvas" xmlns:cx="http://schemas.microsoft.com/office/drawing/2014/chartex" xmlns:cx1="http://schemas.microsoft.com/office/drawing/2015/9/8/chartex" xmlns:cx2="http://schemas.microsoft.com/office/drawing/2015/10/21/chartex" xmlns:cx3="http://schemas.microsoft.com/office/drawing/2016/5/9/chartex" xmlns:cx4="http://schemas.microsoft.com/office/drawing/2016/5/10/chartex" xmlns:cx5="http://schemas.microsoft.com/office/drawing/2016/5/11/chartex" xmlns:cx6="http://schemas.microsoft.com/office/drawing/2016/5/12/chartex" xmlns:cx7="http://schemas.microsoft.com/office/drawing/2016/5/13/chartex" xmlns:cx8="http://schemas.microsoft.com/office/drawing/2016/5/14/chartex" xmlns:mc="http://schemas.openxmlformats.org/markup-compatibility/2006" xmlns:aink="http://schemas.microsoft.com/office/drawing/2016/ink" xmlns:am3d="http://schemas.microsoft.com/office/drawing/2017/model3d" xmlns:o="urn:schemas-microsoft-com:office:office" xmlns:r="http://schemas.openxmlformats.org/officeDocument/2006/relationships" xmlns:m="http://schemas.openxmlformats.org/officeDocument/2006/math" xmlns:v="urn:schemas-microsoft-com:vml" xmlns:wp14="http://schemas.microsoft.com/office/word/2010/wordprocessingDrawing" xmlns:wp="http://schemas.openxmlformats.org/drawingml/2006/wordprocessingDrawing" xmlns:w10="urn:schemas-microsoft-com:office:word" xmlns:w="http://schemas.openxmlformats.org/wordprocessingml/2006/main" xmlns:w14="http://schemas.microsoft.com/office/word/2010/wordml" xmlns:w15="http://schemas.microsoft.com/office/word/2012/wordml" xmlns:w16cid="http://schemas.microsoft.com/office/word/2016/wordml/cid" xmlns:w16se="http://schemas.microsoft.com/office/word/2015/wordml/symex" xmlns:wpg="http://schemas.microsoft.com/office/word/2010/wordprocessingGroup" xmlns:wpi="http://schemas.microsoft.com/office/word/2010/wordprocessingInk" xmlns:wne="http://schemas.microsoft.com/office/word/2006/wordml" xmlns:wps="http://schemas.microsoft.com/office/word/2010/wordprocessingShape" mc:Ignorable="w14 w15 w16se w16cid wp14">
+<w:ftr xmlns:wpc="http://schemas.microsoft.com/office/word/2010/wordprocessingCanvas" xmlns:cx="http://schemas.microsoft.com/office/drawing/2014/chartex" xmlns:cx1="http://schemas.microsoft.com/office/drawing/2015/9/8/chartex" xmlns:cx2="http://schemas.microsoft.com/office/drawing/2015/10/21/chartex" xmlns:cx3="http://schemas.microsoft.com/office/drawing/2016/5/9/chartex" xmlns:cx4="http://schemas.microsoft.com/office/drawing/2016/5/10/chartex" xmlns:cx5="http://schemas.microsoft.com/office/drawing/2016/5/11/chartex" xmlns:cx6="http://schemas.microsoft.com/office/drawing/2016/5/12/chartex" xmlns:cx7="http://schemas.microsoft.com/office/drawing/2016/5/13/chartex" xmlns:cx8="http://schemas.microsoft.com/office/drawing/2016/5/14/chartex" xmlns:mc="http://schemas.openxmlformats.org/markup-compatibility/2006" xmlns:aink="http://schemas.microsoft.com/office/drawing/2016/ink" xmlns:am3d="http://schemas.microsoft.com/office/drawing/2017/model3d" xmlns:o="urn:schemas-microsoft-com:office:office" xmlns:oel="http://schemas.microsoft.com/office/2019/extlst" xmlns:r="http://schemas.openxmlformats.org/officeDocument/2006/relationships" xmlns:m="http://schemas.openxmlformats.org/officeDocument/2006/math" xmlns:v="urn:schemas-microsoft-com:vml" xmlns:wp14="http://schemas.microsoft.com/office/word/2010/wordprocessingDrawing" xmlns:wp="http://schemas.openxmlformats.org/drawingml/2006/wordprocessingDrawing" xmlns:w10="urn:schemas-microsoft-com:office:word" xmlns:w="http://schemas.openxmlformats.org/wordprocessingml/2006/main" xmlns:w14="http://schemas.microsoft.com/office/word/2010/wordml" xmlns:w15="http://schemas.microsoft.com/office/word/2012/wordml" xmlns:w16cex="http://schemas.microsoft.com/office/word/2018/wordml/cex" xmlns:w16cid="http://schemas.microsoft.com/office/word/2016/wordml/cid" xmlns:w16="http://schemas.microsoft.com/office/word/2018/wordml" xmlns:w16sdtdh="http://schemas.microsoft.com/office/word/2020/wordml/sdtdatahash" xmlns:w16se="http://schemas.microsoft.com/office/word/2015/wordml/symex" xmlns:wpg="http://schemas.microsoft.com/office/word/2010/wordprocessingGroup" xmlns:wpi="http://schemas.microsoft.com/office/word/2010/wordprocessingInk" xmlns:wne="http://schemas.microsoft.com/office/word/2006/wordml" xmlns:wps="http://schemas.microsoft.com/office/word/2010/wordprocessingShape" mc:Ignorable="w14 w15 w16se w16cid w16 w16cex w16sdtdh wp14">
   <w:p>
     <w:pPr>
       <w:pStyle w:val="Footer"/>
@@ -1468,7 +1265,7 @@
 </file>
 
 <file path=word/footnotes.xml><?xml version="1.0" encoding="utf-8"?>
-<w:footnotes xmlns:wpc="http://schemas.microsoft.com/office/word/2010/wordprocessingCanvas" xmlns:cx="http://schemas.microsoft.com/office/drawing/2014/chartex" xmlns:cx1="http://schemas.microsoft.com/office/drawing/2015/9/8/chartex" xmlns:cx2="http://schemas.microsoft.com/office/drawing/2015/10/21/chartex" xmlns:cx3="http://schemas.microsoft.com/office/drawing/2016/5/9/chartex" xmlns:cx4="http://schemas.microsoft.com/office/drawing/2016/5/10/chartex" xmlns:cx5="http://schemas.microsoft.com/office/drawing/2016/5/11/chartex" xmlns:cx6="http://schemas.microsoft.com/office/drawing/2016/5/12/chartex" xmlns:cx7="http://schemas.microsoft.com/office/drawing/2016/5/13/chartex" xmlns:cx8="http://schemas.microsoft.com/office/drawing/2016/5/14/chartex" xmlns:mc="http://schemas.openxmlformats.org/markup-compatibility/2006" xmlns:aink="http://schemas.microsoft.com/office/drawing/2016/ink" xmlns:am3d="http://schemas.microsoft.com/office/drawing/2017/model3d" xmlns:o="urn:schemas-microsoft-com:office:office" xmlns:r="http://schemas.openxmlformats.org/officeDocument/2006/relationships" xmlns:m="http://schemas.openxmlformats.org/officeDocument/2006/math" xmlns:v="urn:schemas-microsoft-com:vml" xmlns:wp14="http://schemas.microsoft.com/office/word/2010/wordprocessingDrawing" xmlns:wp="http://schemas.openxmlformats.org/drawingml/2006/wordprocessingDrawing" xmlns:w10="urn:schemas-microsoft-com:office:word" xmlns:w="http://schemas.openxmlformats.org/wordprocessingml/2006/main" xmlns:w14="http://schemas.microsoft.com/office/word/2010/wordml" xmlns:w15="http://schemas.microsoft.com/office/word/2012/wordml" xmlns:w16cid="http://schemas.microsoft.com/office/word/2016/wordml/cid" xmlns:w16se="http://schemas.microsoft.com/office/word/2015/wordml/symex" xmlns:wpg="http://schemas.microsoft.com/office/word/2010/wordprocessingGroup" xmlns:wpi="http://schemas.microsoft.com/office/word/2010/wordprocessingInk" xmlns:wne="http://schemas.microsoft.com/office/word/2006/wordml" xmlns:wps="http://schemas.microsoft.com/office/word/2010/wordprocessingShape" mc:Ignorable="w14 w15 w16se w16cid wp14">
+<w:footnotes xmlns:wpc="http://schemas.microsoft.com/office/word/2010/wordprocessingCanvas" xmlns:cx="http://schemas.microsoft.com/office/drawing/2014/chartex" xmlns:cx1="http://schemas.microsoft.com/office/drawing/2015/9/8/chartex" xmlns:cx2="http://schemas.microsoft.com/office/drawing/2015/10/21/chartex" xmlns:cx3="http://schemas.microsoft.com/office/drawing/2016/5/9/chartex" xmlns:cx4="http://schemas.microsoft.com/office/drawing/2016/5/10/chartex" xmlns:cx5="http://schemas.microsoft.com/office/drawing/2016/5/11/chartex" xmlns:cx6="http://schemas.microsoft.com/office/drawing/2016/5/12/chartex" xmlns:cx7="http://schemas.microsoft.com/office/drawing/2016/5/13/chartex" xmlns:cx8="http://schemas.microsoft.com/office/drawing/2016/5/14/chartex" xmlns:mc="http://schemas.openxmlformats.org/markup-compatibility/2006" xmlns:aink="http://schemas.microsoft.com/office/drawing/2016/ink" xmlns:am3d="http://schemas.microsoft.com/office/drawing/2017/model3d" xmlns:o="urn:schemas-microsoft-com:office:office" xmlns:oel="http://schemas.microsoft.com/office/2019/extlst" xmlns:r="http://schemas.openxmlformats.org/officeDocument/2006/relationships" xmlns:m="http://schemas.openxmlformats.org/officeDocument/2006/math" xmlns:v="urn:schemas-microsoft-com:vml" xmlns:wp14="http://schemas.microsoft.com/office/word/2010/wordprocessingDrawing" xmlns:wp="http://schemas.openxmlformats.org/drawingml/2006/wordprocessingDrawing" xmlns:w10="urn:schemas-microsoft-com:office:word" xmlns:w="http://schemas.openxmlformats.org/wordprocessingml/2006/main" xmlns:w14="http://schemas.microsoft.com/office/word/2010/wordml" xmlns:w15="http://schemas.microsoft.com/office/word/2012/wordml" xmlns:w16cex="http://schemas.microsoft.com/office/word/2018/wordml/cex" xmlns:w16cid="http://schemas.microsoft.com/office/word/2016/wordml/cid" xmlns:w16="http://schemas.microsoft.com/office/word/2018/wordml" xmlns:w16sdtdh="http://schemas.microsoft.com/office/word/2020/wordml/sdtdatahash" xmlns:w16se="http://schemas.microsoft.com/office/word/2015/wordml/symex" xmlns:wpg="http://schemas.microsoft.com/office/word/2010/wordprocessingGroup" xmlns:wpi="http://schemas.microsoft.com/office/word/2010/wordprocessingInk" xmlns:wne="http://schemas.microsoft.com/office/word/2006/wordml" xmlns:wps="http://schemas.microsoft.com/office/word/2010/wordprocessingShape" mc:Ignorable="w14 w15 w16se w16cid w16 w16cex w16sdtdh wp14">
   <w:footnote w:type="separator" w:id="-1">
     <w:p>
       <w:r>
@@ -1490,7 +1287,7 @@
 </file>
 
 <file path=word/numbering.xml><?xml version="1.0" encoding="utf-8"?>
-<w:numbering xmlns:wpc="http://schemas.microsoft.com/office/word/2010/wordprocessingCanvas" xmlns:cx="http://schemas.microsoft.com/office/drawing/2014/chartex" xmlns:cx1="http://schemas.microsoft.com/office/drawing/2015/9/8/chartex" xmlns:cx2="http://schemas.microsoft.com/office/drawing/2015/10/21/chartex" xmlns:cx3="http://schemas.microsoft.com/office/drawing/2016/5/9/chartex" xmlns:cx4="http://schemas.microsoft.com/office/drawing/2016/5/10/chartex" xmlns:cx5="http://schemas.microsoft.com/office/drawing/2016/5/11/chartex" xmlns:cx6="http://schemas.microsoft.com/office/drawing/2016/5/12/chartex" xmlns:cx7="http://schemas.microsoft.com/office/drawing/2016/5/13/chartex" xmlns:cx8="http://schemas.microsoft.com/office/drawing/2016/5/14/chartex" xmlns:mc="http://schemas.openxmlformats.org/markup-compatibility/2006" xmlns:aink="http://schemas.microsoft.com/office/drawing/2016/ink" xmlns:am3d="http://schemas.microsoft.com/office/drawing/2017/model3d" xmlns:o="urn:schemas-microsoft-com:office:office" xmlns:r="http://schemas.openxmlformats.org/officeDocument/2006/relationships" xmlns:m="http://schemas.openxmlformats.org/officeDocument/2006/math" xmlns:v="urn:schemas-microsoft-com:vml" xmlns:wp14="http://schemas.microsoft.com/office/word/2010/wordprocessingDrawing" xmlns:wp="http://schemas.openxmlformats.org/drawingml/2006/wordprocessingDrawing" xmlns:w10="urn:schemas-microsoft-com:office:word" xmlns:w="http://schemas.openxmlformats.org/wordprocessingml/2006/main" xmlns:w14="http://schemas.microsoft.com/office/word/2010/wordml" xmlns:w15="http://schemas.microsoft.com/office/word/2012/wordml" xmlns:w16cid="http://schemas.microsoft.com/office/word/2016/wordml/cid" xmlns:w16se="http://schemas.microsoft.com/office/word/2015/wordml/symex" xmlns:wpg="http://schemas.microsoft.com/office/word/2010/wordprocessingGroup" xmlns:wpi="http://schemas.microsoft.com/office/word/2010/wordprocessingInk" xmlns:wne="http://schemas.microsoft.com/office/word/2006/wordml" xmlns:wps="http://schemas.microsoft.com/office/word/2010/wordprocessingShape" mc:Ignorable="w14 w15 w16se w16cid wp14">
+<w:numbering xmlns:wpc="http://schemas.microsoft.com/office/word/2010/wordprocessingCanvas" xmlns:cx="http://schemas.microsoft.com/office/drawing/2014/chartex" xmlns:cx1="http://schemas.microsoft.com/office/drawing/2015/9/8/chartex" xmlns:cx2="http://schemas.microsoft.com/office/drawing/2015/10/21/chartex" xmlns:cx3="http://schemas.microsoft.com/office/drawing/2016/5/9/chartex" xmlns:cx4="http://schemas.microsoft.com/office/drawing/2016/5/10/chartex" xmlns:cx5="http://schemas.microsoft.com/office/drawing/2016/5/11/chartex" xmlns:cx6="http://schemas.microsoft.com/office/drawing/2016/5/12/chartex" xmlns:cx7="http://schemas.microsoft.com/office/drawing/2016/5/13/chartex" xmlns:cx8="http://schemas.microsoft.com/office/drawing/2016/5/14/chartex" xmlns:mc="http://schemas.openxmlformats.org/markup-compatibility/2006" xmlns:aink="http://schemas.microsoft.com/office/drawing/2016/ink" xmlns:am3d="http://schemas.microsoft.com/office/drawing/2017/model3d" xmlns:o="urn:schemas-microsoft-com:office:office" xmlns:oel="http://schemas.microsoft.com/office/2019/extlst" xmlns:r="http://schemas.openxmlformats.org/officeDocument/2006/relationships" xmlns:m="http://schemas.openxmlformats.org/officeDocument/2006/math" xmlns:v="urn:schemas-microsoft-com:vml" xmlns:wp14="http://schemas.microsoft.com/office/word/2010/wordprocessingDrawing" xmlns:wp="http://schemas.openxmlformats.org/drawingml/2006/wordprocessingDrawing" xmlns:w10="urn:schemas-microsoft-com:office:word" xmlns:w="http://schemas.openxmlformats.org/wordprocessingml/2006/main" xmlns:w14="http://schemas.microsoft.com/office/word/2010/wordml" xmlns:w15="http://schemas.microsoft.com/office/word/2012/wordml" xmlns:w16cex="http://schemas.microsoft.com/office/word/2018/wordml/cex" xmlns:w16cid="http://schemas.microsoft.com/office/word/2016/wordml/cid" xmlns:w16="http://schemas.microsoft.com/office/word/2018/wordml" xmlns:w16sdtdh="http://schemas.microsoft.com/office/word/2020/wordml/sdtdatahash" xmlns:w16se="http://schemas.microsoft.com/office/word/2015/wordml/symex" xmlns:wpg="http://schemas.microsoft.com/office/word/2010/wordprocessingGroup" xmlns:wpi="http://schemas.microsoft.com/office/word/2010/wordprocessingInk" xmlns:wne="http://schemas.microsoft.com/office/word/2006/wordml" xmlns:wps="http://schemas.microsoft.com/office/word/2010/wordprocessingShape" mc:Ignorable="w14 w15 w16se w16cid w16 w16cex w16sdtdh wp14">
   <w:abstractNum w:abstractNumId="0" w15:restartNumberingAfterBreak="0">
     <w:nsid w:val="FFFFFF7F"/>
     <w:multiLevelType w:val="singleLevel"/>
@@ -1926,7 +1723,7 @@
     <w:lvl w:ilvl="0">
       <w:start w:val="1"/>
       <w:numFmt w:val="bullet"/>
-      <w:lvlText w:null="1"/>
+      <w:lvlText w:val=""/>
       <w:lvlJc w:val="left"/>
       <w:pPr>
         <w:tabs>
@@ -3405,13 +3202,13 @@
     <w:tmpl w:val="B0DEEACC"/>
     <w:numStyleLink w:val="CurrentList1"/>
   </w:abstractNum>
-  <w:num w:numId="1">
+  <w:num w:numId="1" w16cid:durableId="904069550">
     <w:abstractNumId w:val="6"/>
   </w:num>
-  <w:num w:numId="2">
+  <w:num w:numId="2" w16cid:durableId="309486969">
     <w:abstractNumId w:val="1"/>
   </w:num>
-  <w:num w:numId="3">
+  <w:num w:numId="3" w16cid:durableId="647248921">
     <w:abstractNumId w:val="2"/>
     <w:lvlOverride w:ilvl="0">
       <w:startOverride w:val="1"/>
@@ -3441,7 +3238,7 @@
       <w:startOverride w:val="1"/>
     </w:lvlOverride>
   </w:num>
-  <w:num w:numId="4">
+  <w:num w:numId="4" w16cid:durableId="1160803390">
     <w:abstractNumId w:val="2"/>
     <w:lvlOverride w:ilvl="0">
       <w:startOverride w:val="1"/>
@@ -3471,7 +3268,7 @@
       <w:startOverride w:val="1"/>
     </w:lvlOverride>
   </w:num>
-  <w:num w:numId="5">
+  <w:num w:numId="5" w16cid:durableId="551356448">
     <w:abstractNumId w:val="2"/>
     <w:lvlOverride w:ilvl="0">
       <w:startOverride w:val="1"/>
@@ -3501,10 +3298,10 @@
       <w:startOverride w:val="1"/>
     </w:lvlOverride>
   </w:num>
-  <w:num w:numId="6">
+  <w:num w:numId="6" w16cid:durableId="1731464934">
     <w:abstractNumId w:val="16"/>
   </w:num>
-  <w:num w:numId="7">
+  <w:num w:numId="7" w16cid:durableId="1102649794">
     <w:abstractNumId w:val="1"/>
     <w:lvlOverride w:ilvl="0">
       <w:startOverride w:val="1"/>
@@ -3534,10 +3331,10 @@
       <w:startOverride w:val="1"/>
     </w:lvlOverride>
   </w:num>
-  <w:num w:numId="8">
+  <w:num w:numId="8" w16cid:durableId="2082018695">
     <w:abstractNumId w:val="2"/>
   </w:num>
-  <w:num w:numId="9">
+  <w:num w:numId="9" w16cid:durableId="684329485">
     <w:abstractNumId w:val="2"/>
     <w:lvlOverride w:ilvl="0">
       <w:startOverride w:val="1"/>
@@ -3567,79 +3364,79 @@
       <w:startOverride w:val="1"/>
     </w:lvlOverride>
   </w:num>
-  <w:num w:numId="10">
+  <w:num w:numId="10" w16cid:durableId="719213522">
     <w:abstractNumId w:val="22"/>
   </w:num>
-  <w:num w:numId="11">
+  <w:num w:numId="11" w16cid:durableId="909578042">
     <w:abstractNumId w:val="29"/>
   </w:num>
-  <w:num w:numId="12">
+  <w:num w:numId="12" w16cid:durableId="762458491">
     <w:abstractNumId w:val="24"/>
   </w:num>
-  <w:num w:numId="13">
+  <w:num w:numId="13" w16cid:durableId="1558392193">
     <w:abstractNumId w:val="18"/>
   </w:num>
-  <w:num w:numId="14">
+  <w:num w:numId="14" w16cid:durableId="31931584">
     <w:abstractNumId w:val="8"/>
   </w:num>
-  <w:num w:numId="15">
+  <w:num w:numId="15" w16cid:durableId="1297251079">
     <w:abstractNumId w:val="0"/>
   </w:num>
-  <w:num w:numId="16">
+  <w:num w:numId="16" w16cid:durableId="1615135461">
     <w:abstractNumId w:val="10"/>
   </w:num>
-  <w:num w:numId="17">
+  <w:num w:numId="17" w16cid:durableId="527530034">
     <w:abstractNumId w:val="17"/>
   </w:num>
-  <w:num w:numId="18">
+  <w:num w:numId="18" w16cid:durableId="435836041">
     <w:abstractNumId w:val="20"/>
   </w:num>
-  <w:num w:numId="19">
+  <w:num w:numId="19" w16cid:durableId="132480946">
     <w:abstractNumId w:val="3"/>
   </w:num>
-  <w:num w:numId="20">
+  <w:num w:numId="20" w16cid:durableId="1545557422">
     <w:abstractNumId w:val="23"/>
   </w:num>
-  <w:num w:numId="21">
+  <w:num w:numId="21" w16cid:durableId="1941137193">
     <w:abstractNumId w:val="5"/>
   </w:num>
-  <w:num w:numId="22">
+  <w:num w:numId="22" w16cid:durableId="1087578392">
     <w:abstractNumId w:val="12"/>
   </w:num>
-  <w:num w:numId="23">
+  <w:num w:numId="23" w16cid:durableId="877474448">
     <w:abstractNumId w:val="28"/>
   </w:num>
-  <w:num w:numId="24">
+  <w:num w:numId="24" w16cid:durableId="200479418">
     <w:abstractNumId w:val="4"/>
   </w:num>
-  <w:num w:numId="25">
+  <w:num w:numId="25" w16cid:durableId="215431727">
     <w:abstractNumId w:val="7"/>
   </w:num>
-  <w:num w:numId="26">
+  <w:num w:numId="26" w16cid:durableId="376440121">
     <w:abstractNumId w:val="26"/>
   </w:num>
-  <w:num w:numId="27">
+  <w:num w:numId="27" w16cid:durableId="539051320">
     <w:abstractNumId w:val="14"/>
   </w:num>
-  <w:num w:numId="28">
+  <w:num w:numId="28" w16cid:durableId="1240090799">
     <w:abstractNumId w:val="19"/>
   </w:num>
-  <w:num w:numId="29">
+  <w:num w:numId="29" w16cid:durableId="1424183901">
     <w:abstractNumId w:val="25"/>
   </w:num>
-  <w:num w:numId="30">
+  <w:num w:numId="30" w16cid:durableId="942149666">
     <w:abstractNumId w:val="15"/>
   </w:num>
-  <w:num w:numId="31">
+  <w:num w:numId="31" w16cid:durableId="2082822852">
     <w:abstractNumId w:val="21"/>
   </w:num>
-  <w:num w:numId="32">
+  <w:num w:numId="32" w16cid:durableId="440226504">
     <w:abstractNumId w:val="11"/>
   </w:num>
-  <w:num w:numId="33">
+  <w:num w:numId="33" w16cid:durableId="1207909983">
     <w:abstractNumId w:val="13"/>
   </w:num>
-  <w:num w:numId="34">
+  <w:num w:numId="34" w16cid:durableId="1619331572">
     <w:abstractNumId w:val="1"/>
     <w:lvlOverride w:ilvl="0">
       <w:startOverride w:val="1"/>
@@ -3669,10 +3466,10 @@
       <w:startOverride w:val="1"/>
     </w:lvlOverride>
   </w:num>
-  <w:num w:numId="35">
+  <w:num w:numId="35" w16cid:durableId="1841382473">
     <w:abstractNumId w:val="9"/>
   </w:num>
-  <w:num w:numId="36">
+  <w:num w:numId="36" w16cid:durableId="1503737074">
     <w:abstractNumId w:val="13"/>
     <w:lvlOverride w:ilvl="0">
       <w:startOverride w:val="68"/>
@@ -3702,14 +3499,14 @@
       <w:startOverride w:val="1"/>
     </w:lvlOverride>
   </w:num>
-  <w:num w:numId="37">
+  <w:num w:numId="37" w16cid:durableId="333454211">
     <w:abstractNumId w:val="27"/>
   </w:num>
 </w:numbering>
 </file>
 
 <file path=word/styles.xml><?xml version="1.0" encoding="utf-8"?>
-<w:styles xmlns:mc="http://schemas.openxmlformats.org/markup-compatibility/2006" xmlns:r="http://schemas.openxmlformats.org/officeDocument/2006/relationships" xmlns:w="http://schemas.openxmlformats.org/wordprocessingml/2006/main" xmlns:w14="http://schemas.microsoft.com/office/word/2010/wordml" xmlns:w15="http://schemas.microsoft.com/office/word/2012/wordml" xmlns:w16cid="http://schemas.microsoft.com/office/word/2016/wordml/cid" xmlns:w16se="http://schemas.microsoft.com/office/word/2015/wordml/symex" mc:Ignorable="w14 w15 w16se w16cid">
+<w:styles xmlns:mc="http://schemas.openxmlformats.org/markup-compatibility/2006" xmlns:r="http://schemas.openxmlformats.org/officeDocument/2006/relationships" xmlns:w="http://schemas.openxmlformats.org/wordprocessingml/2006/main" xmlns:w14="http://schemas.microsoft.com/office/word/2010/wordml" xmlns:w15="http://schemas.microsoft.com/office/word/2012/wordml" xmlns:w16cex="http://schemas.microsoft.com/office/word/2018/wordml/cex" xmlns:w16cid="http://schemas.microsoft.com/office/word/2016/wordml/cid" xmlns:w16="http://schemas.microsoft.com/office/word/2018/wordml" xmlns:w16sdtdh="http://schemas.microsoft.com/office/word/2020/wordml/sdtdatahash" xmlns:w16se="http://schemas.microsoft.com/office/word/2015/wordml/symex" mc:Ignorable="w14 w15 w16se w16cid w16 w16cex w16sdtdh">
   <w:docDefaults>
     <w:rPrDefault>
       <w:rPr>
@@ -3721,7 +3518,7 @@
     </w:rPrDefault>
     <w:pPrDefault/>
   </w:docDefaults>
-  <w:latentStyles w:defLockedState="0" w:defUIPriority="99" w:defSemiHidden="0" w:defUnhideWhenUsed="0" w:defQFormat="0" w:count="375">
+  <w:latentStyles w:defLockedState="0" w:defUIPriority="99" w:defSemiHidden="0" w:defUnhideWhenUsed="0" w:defQFormat="0" w:count="376">
     <w:lsdException w:name="Normal" w:uiPriority="0" w:qFormat="1"/>
     <w:lsdException w:name="heading 1" w:uiPriority="0" w:qFormat="1"/>
     <w:lsdException w:name="heading 2" w:semiHidden="1" w:uiPriority="0" w:unhideWhenUsed="1" w:qFormat="1"/>
@@ -3827,7 +3624,6 @@
     <w:lsdException w:name="HTML Sample" w:semiHidden="1" w:unhideWhenUsed="1"/>
     <w:lsdException w:name="HTML Typewriter" w:semiHidden="1" w:unhideWhenUsed="1"/>
     <w:lsdException w:name="HTML Variable" w:semiHidden="1" w:unhideWhenUsed="1"/>
-    <w:lsdException w:name="Normal Table" w:semiHidden="1" w:unhideWhenUsed="1"/>
     <w:lsdException w:name="annotation subject" w:semiHidden="1" w:unhideWhenUsed="1"/>
     <w:lsdException w:name="No List" w:semiHidden="1" w:unhideWhenUsed="1"/>
     <w:lsdException w:name="Outline List 1" w:semiHidden="1" w:unhideWhenUsed="1"/>
@@ -3874,10 +3670,8 @@
     <w:lsdException w:name="Table Subtle 2" w:semiHidden="1" w:unhideWhenUsed="1"/>
     <w:lsdException w:name="Table Web 1" w:semiHidden="1" w:unhideWhenUsed="1"/>
     <w:lsdException w:name="Table Web 2" w:semiHidden="1" w:unhideWhenUsed="1"/>
-    <w:lsdException w:name="Table Web 3" w:semiHidden="1" w:unhideWhenUsed="1"/>
     <w:lsdException w:name="Balloon Text" w:semiHidden="1" w:unhideWhenUsed="1"/>
     <w:lsdException w:name="Table Grid" w:uiPriority="59"/>
-    <w:lsdException w:name="Table Theme" w:semiHidden="1" w:unhideWhenUsed="1"/>
     <w:lsdException w:name="Placeholder Text" w:semiHidden="1"/>
     <w:lsdException w:name="No Spacing" w:uiPriority="1" w:qFormat="1"/>
     <w:lsdException w:name="Light Shading" w:uiPriority="60"/>
@@ -4097,6 +3891,7 @@
     <w:lsdException w:name="Smart Hyperlink" w:semiHidden="1" w:unhideWhenUsed="1"/>
     <w:lsdException w:name="Hashtag" w:semiHidden="1" w:unhideWhenUsed="1"/>
     <w:lsdException w:name="Unresolved Mention" w:semiHidden="1" w:unhideWhenUsed="1"/>
+    <w:lsdException w:name="Smart Link" w:semiHidden="1" w:unhideWhenUsed="1"/>
   </w:latentStyles>
   <w:style w:type="paragraph" w:default="1" w:styleId="Normal">
     <w:name w:val="Normal"/>
@@ -5288,6 +5083,26 @@
 </file>
 
 <file path=customXml/item1.xml><?xml version="1.0" encoding="utf-8"?>
+<?mso-contentType ?>
+<FormTemplates xmlns="http://schemas.microsoft.com/sharepoint/v3/contenttype/forms">
+  <Display>DocumentLibraryForm</Display>
+  <Edit>DocumentLibraryForm</Edit>
+  <New>DocumentLibraryForm</New>
+</FormTemplates>
+</file>
+
+<file path=customXml/item2.xml><?xml version="1.0" encoding="utf-8"?>
+<p:properties xmlns:p="http://schemas.microsoft.com/office/2006/metadata/properties" xmlns:xsi="http://www.w3.org/2001/XMLSchema-instance" xmlns:pc="http://schemas.microsoft.com/office/infopath/2007/PartnerControls">
+  <documentManagement>
+    <lcf76f155ced4ddcb4097134ff3c332f xmlns="15335165-7242-4578-b7f0-21dda5d4421e">
+      <Terms xmlns="http://schemas.microsoft.com/office/infopath/2007/PartnerControls"/>
+    </lcf76f155ced4ddcb4097134ff3c332f>
+    <TaxCatchAll xmlns="7562f8c3-e17b-4183-af27-c0ef091db4fe" xsi:nil="true"/>
+  </documentManagement>
+</p:properties>
+</file>
+
+<file path=customXml/item3.xml><?xml version="1.0" encoding="utf-8"?>
 <ct:contentTypeSchema xmlns:ct="http://schemas.microsoft.com/office/2006/metadata/contentType" xmlns:ma="http://schemas.microsoft.com/office/2006/metadata/properties/metaAttributes" ct:_="" ma:_="" ma:contentTypeName="Document" ma:contentTypeID="0x0101009044A84E23759B4B87F3709C73402C4A" ma:contentTypeVersion="15" ma:contentTypeDescription="Create a new document." ma:contentTypeScope="" ma:versionID="9233f4bb4215c73a510003a9f072f138">
   <xsd:schema xmlns:xsd="http://www.w3.org/2001/XMLSchema" xmlns:xs="http://www.w3.org/2001/XMLSchema" xmlns:p="http://schemas.microsoft.com/office/2006/metadata/properties" xmlns:ns2="7562f8c3-e17b-4183-af27-c0ef091db4fe" xmlns:ns3="15335165-7242-4578-b7f0-21dda5d4421e" targetNamespace="http://schemas.microsoft.com/office/2006/metadata/properties" ma:root="true" ma:fieldsID="2cbbccbe6583eca55ddc0605d4581f42" ns2:_="" ns3:_="">
     <xsd:import namespace="7562f8c3-e17b-4183-af27-c0ef091db4fe"/>
@@ -5524,31 +5339,30 @@
 </ct:contentTypeSchema>
 </file>
 
-<file path=customXml/item2.xml><?xml version="1.0" encoding="utf-8"?>
-<p:properties xmlns:p="http://schemas.microsoft.com/office/2006/metadata/properties" xmlns:xsi="http://www.w3.org/2001/XMLSchema-instance" xmlns:pc="http://schemas.microsoft.com/office/infopath/2007/PartnerControls">
-  <documentManagement>
-    <lcf76f155ced4ddcb4097134ff3c332f xmlns="15335165-7242-4578-b7f0-21dda5d4421e">
-      <Terms xmlns="http://schemas.microsoft.com/office/infopath/2007/PartnerControls"/>
-    </lcf76f155ced4ddcb4097134ff3c332f>
-    <TaxCatchAll xmlns="7562f8c3-e17b-4183-af27-c0ef091db4fe" xsi:nil="true"/>
-  </documentManagement>
-</p:properties>
-</file>
-
-<file path=customXml/item3.xml><?xml version="1.0" encoding="utf-8"?>
-<?mso-contentType ?>
-<FormTemplates xmlns="http://schemas.microsoft.com/sharepoint/v3/contenttype/forms">
-  <Display>DocumentLibraryForm</Display>
-  <Edit>DocumentLibraryForm</Edit>
-  <New>DocumentLibraryForm</New>
-</FormTemplates>
-</file>
-
 <file path=customXml/item4.xml><?xml version="1.0" encoding="utf-8"?>
 <b:Sources xmlns:b="http://schemas.openxmlformats.org/officeDocument/2006/bibliography" xmlns="http://schemas.openxmlformats.org/officeDocument/2006/bibliography" SelectedStyle="\APASixthEditionOfficeOnline.xsl" StyleName="APA" Version="6"/>
 </file>
 
 <file path=customXml/itemProps1.xml><?xml version="1.0" encoding="utf-8"?>
+<ds:datastoreItem xmlns:ds="http://schemas.openxmlformats.org/officeDocument/2006/customXml" ds:itemID="{F96B9AE6-015B-4478-A2E2-D7A8159C2E27}">
+  <ds:schemaRefs>
+    <ds:schemaRef ds:uri="http://schemas.microsoft.com/sharepoint/v3/contenttype/forms"/>
+  </ds:schemaRefs>
+</ds:datastoreItem>
+</file>
+
+<file path=customXml/itemProps2.xml><?xml version="1.0" encoding="utf-8"?>
+<ds:datastoreItem xmlns:ds="http://schemas.openxmlformats.org/officeDocument/2006/customXml" ds:itemID="{1ED8A1FF-FADA-4751-815F-2BD5A1884232}">
+  <ds:schemaRefs>
+    <ds:schemaRef ds:uri="http://schemas.microsoft.com/office/2006/metadata/properties"/>
+    <ds:schemaRef ds:uri="http://schemas.microsoft.com/office/infopath/2007/PartnerControls"/>
+    <ds:schemaRef ds:uri="15335165-7242-4578-b7f0-21dda5d4421e"/>
+    <ds:schemaRef ds:uri="7562f8c3-e17b-4183-af27-c0ef091db4fe"/>
+  </ds:schemaRefs>
+</ds:datastoreItem>
+</file>
+
+<file path=customXml/itemProps3.xml><?xml version="1.0" encoding="utf-8"?>
 <ds:datastoreItem xmlns:ds="http://schemas.openxmlformats.org/officeDocument/2006/customXml" ds:itemID="{BDC87967-AA48-45EE-B0C5-83E3556A7F47}">
   <ds:schemaRefs>
     <ds:schemaRef ds:uri="http://schemas.microsoft.com/office/2006/metadata/contentType"/>
@@ -5567,31 +5381,6 @@
 </ds:datastoreItem>
 </file>
 
-<file path=customXml/itemProps2.xml><?xml version="1.0" encoding="utf-8"?>
-<ds:datastoreItem xmlns:ds="http://schemas.openxmlformats.org/officeDocument/2006/customXml" ds:itemID="{1ED8A1FF-FADA-4751-815F-2BD5A1884232}">
-  <ds:schemaRefs>
-    <ds:schemaRef ds:uri="http://schemas.microsoft.com/office/2006/metadata/properties"/>
-    <ds:schemaRef ds:uri="http://www.w3.org/XML/1998/namespace"/>
-    <ds:schemaRef ds:uri="15335165-7242-4578-b7f0-21dda5d4421e"/>
-    <ds:schemaRef ds:uri="http://schemas.microsoft.com/office/2006/documentManagement/types"/>
-    <ds:schemaRef ds:uri="http://purl.org/dc/terms/"/>
-    <ds:schemaRef ds:uri="http://purl.org/dc/elements/1.1/"/>
-    <ds:schemaRef ds:uri="http://purl.org/dc/dcmitype/"/>
-    <ds:schemaRef ds:uri="http://schemas.microsoft.com/office/infopath/2007/PartnerControls"/>
-    <ds:schemaRef ds:uri="http://schemas.openxmlformats.org/package/2006/metadata/core-properties"/>
-    <ds:schemaRef ds:uri="7562f8c3-e17b-4183-af27-c0ef091db4fe"/>
-  </ds:schemaRefs>
-</ds:datastoreItem>
-</file>
-
-<file path=customXml/itemProps3.xml><?xml version="1.0" encoding="utf-8"?>
-<ds:datastoreItem xmlns:ds="http://schemas.openxmlformats.org/officeDocument/2006/customXml" ds:itemID="{F96B9AE6-015B-4478-A2E2-D7A8159C2E27}">
-  <ds:schemaRefs>
-    <ds:schemaRef ds:uri="http://schemas.microsoft.com/sharepoint/v3/contenttype/forms"/>
-  </ds:schemaRefs>
-</ds:datastoreItem>
-</file>
-
 <file path=customXml/itemProps4.xml><?xml version="1.0" encoding="utf-8"?>
 <ds:datastoreItem xmlns:ds="http://schemas.openxmlformats.org/officeDocument/2006/customXml" ds:itemID="{4DA5605A-778B-4BA0-A4C1-14146CFADD95}">
   <ds:schemaRefs>

</xml_diff>